<commit_message>
atualizando documentação - 2
</commit_message>
<xml_diff>
--- a/Documentação/Documentação-Projeto-Individual-Ariel.docx
+++ b/Documentação/Documentação-Projeto-Individual-Ariel.docx
@@ -1,193 +1,16 @@
 
 <file path=word/document.xml><?xml version="1.0" encoding="utf-8"?>
-<w:document xmlns:wpc="http://schemas.microsoft.com/office/word/2010/wordprocessingCanvas" xmlns:mc="http://schemas.openxmlformats.org/markup-compatibility/2006" xmlns:o="urn:schemas-microsoft-com:office:office" xmlns:r="http://schemas.openxmlformats.org/officeDocument/2006/relationships" xmlns:m="http://schemas.openxmlformats.org/officeDocument/2006/math" xmlns:v="urn:schemas-microsoft-com:vml" xmlns:wp14="http://schemas.microsoft.com/office/word/2010/wordprocessingDrawing" xmlns:wp="http://schemas.openxmlformats.org/drawingml/2006/wordprocessingDrawing" xmlns:w10="urn:schemas-microsoft-com:office:word" xmlns:w="http://schemas.openxmlformats.org/wordprocessingml/2006/main" xmlns:w14="http://schemas.microsoft.com/office/word/2010/wordml" xmlns:w15="http://schemas.microsoft.com/office/word/2012/wordml" xmlns:wpg="http://schemas.microsoft.com/office/word/2010/wordprocessingGroup" xmlns:wpi="http://schemas.microsoft.com/office/word/2010/wordprocessingInk" xmlns:wne="http://schemas.microsoft.com/office/word/2006/wordml" xmlns:wps="http://schemas.microsoft.com/office/word/2010/wordprocessingShape" xmlns:w16se="http://schemas.microsoft.com/office/word/2015/wordml/symex" xmlns:w16cid="http://schemas.microsoft.com/office/word/2016/wordml/cid" xmlns:w16="http://schemas.microsoft.com/office/word/2018/wordml" xmlns:w16cex="http://schemas.microsoft.com/office/word/2018/wordml/cex" xmlns:w16sdtdh="http://schemas.microsoft.com/office/word/2020/wordml/sdtdatahash" mc:Ignorable="w14 w15 wp14 w16se w16cid w16 w16cex w16sdtdh">
+<w:document xmlns:wpc="http://schemas.microsoft.com/office/word/2010/wordprocessingCanvas" xmlns:cx="http://schemas.microsoft.com/office/drawing/2014/chartex" xmlns:cx1="http://schemas.microsoft.com/office/drawing/2015/9/8/chartex" xmlns:cx2="http://schemas.microsoft.com/office/drawing/2015/10/21/chartex" xmlns:cx3="http://schemas.microsoft.com/office/drawing/2016/5/9/chartex" xmlns:cx4="http://schemas.microsoft.com/office/drawing/2016/5/10/chartex" xmlns:cx5="http://schemas.microsoft.com/office/drawing/2016/5/11/chartex" xmlns:cx6="http://schemas.microsoft.com/office/drawing/2016/5/12/chartex" xmlns:cx7="http://schemas.microsoft.com/office/drawing/2016/5/13/chartex" xmlns:cx8="http://schemas.microsoft.com/office/drawing/2016/5/14/chartex" xmlns:mc="http://schemas.openxmlformats.org/markup-compatibility/2006" xmlns:aink="http://schemas.microsoft.com/office/drawing/2016/ink" xmlns:am3d="http://schemas.microsoft.com/office/drawing/2017/model3d" xmlns:o="urn:schemas-microsoft-com:office:office" xmlns:oel="http://schemas.microsoft.com/office/2019/extlst" xmlns:r="http://schemas.openxmlformats.org/officeDocument/2006/relationships" xmlns:m="http://schemas.openxmlformats.org/officeDocument/2006/math" xmlns:v="urn:schemas-microsoft-com:vml" xmlns:wp14="http://schemas.microsoft.com/office/word/2010/wordprocessingDrawing" xmlns:wp="http://schemas.openxmlformats.org/drawingml/2006/wordprocessingDrawing" xmlns:w10="urn:schemas-microsoft-com:office:word" xmlns:w="http://schemas.openxmlformats.org/wordprocessingml/2006/main" xmlns:w14="http://schemas.microsoft.com/office/word/2010/wordml" xmlns:w15="http://schemas.microsoft.com/office/word/2012/wordml" xmlns:w16cex="http://schemas.microsoft.com/office/word/2018/wordml/cex" xmlns:w16cid="http://schemas.microsoft.com/office/word/2016/wordml/cid" xmlns:w16="http://schemas.microsoft.com/office/word/2018/wordml" xmlns:w16du="http://schemas.microsoft.com/office/word/2023/wordml/word16du" xmlns:w16sdtdh="http://schemas.microsoft.com/office/word/2020/wordml/sdtdatahash" xmlns:w16se="http://schemas.microsoft.com/office/word/2015/wordml/symex" xmlns:wpg="http://schemas.microsoft.com/office/word/2010/wordprocessingGroup" xmlns:wpi="http://schemas.microsoft.com/office/word/2010/wordprocessingInk" xmlns:wne="http://schemas.microsoft.com/office/word/2006/wordml" xmlns:wps="http://schemas.microsoft.com/office/word/2010/wordprocessingShape" mc:Ignorable="w14 w15 w16se w16cid w16 w16cex w16sdtdh w16du wp14">
   <w:body>
-    <w:p xmlns:wp14="http://schemas.microsoft.com/office/word/2010/wordml" wp14:paraId="4B597C60" wp14:textId="634B82E7">
-      <w:pPr>
-        <w:pStyle w:val="Normal"/>
+    <w:p>
+      <w:pPr>
         <w:rPr>
-          <w:rFonts w:ascii="Aptos" w:hAnsi="Aptos" w:eastAsia="Aptos" w:cs="Aptos"/>
-          <w:noProof w:val="0"/>
-          <w:sz w:val="24"/>
-          <w:szCs w:val="24"/>
-          <w:lang w:val="pt-BR"/>
+          <w:rFonts w:ascii="Aptos" w:eastAsia="Aptos" w:hAnsi="Aptos" w:cs="Aptos"/>
         </w:rPr>
       </w:pPr>
-    </w:p>
-    <w:p xmlns:wp14="http://schemas.microsoft.com/office/word/2010/wordml" wp14:paraId="0200D357" wp14:textId="2C36AA05">
-      <w:pPr>
-        <w:pStyle w:val="ListParagraph"/>
-        <w:numPr>
-          <w:ilvl w:val="0"/>
-          <w:numId w:val="1"/>
-        </w:numPr>
-        <w:rPr>
-          <w:rFonts w:ascii="Aptos" w:hAnsi="Aptos" w:eastAsia="Aptos" w:cs="Aptos"/>
-          <w:noProof w:val="0"/>
-          <w:sz w:val="24"/>
-          <w:szCs w:val="24"/>
-          <w:lang w:val="pt-BR"/>
-        </w:rPr>
-      </w:pPr>
-      <w:r>
-        <w:rPr>
-          <w:rFonts w:ascii="Aptos" w:hAnsi="Aptos" w:eastAsia="Aptos" w:cs="Aptos"/>
-          <w:noProof w:val="0"/>
-          <w:sz w:val="24"/>
-          <w:szCs w:val="24"/>
-          <w:lang w:val="pt-BR"/>
-        </w:rPr>
-        <w:t xml:space="preserve">Socioemocional </w:t>
-      </w:r>
-    </w:p>
-    <w:p xmlns:wp14="http://schemas.microsoft.com/office/word/2010/wordml" wp14:paraId="6211E15E" wp14:textId="2497E0E0">
-      <w:pPr>
-        <w:pStyle w:val="Normal"/>
-      </w:pPr>
-      <w:r>
-        <w:rPr>
-          <w:rFonts w:ascii="Aptos" w:hAnsi="Aptos" w:eastAsia="Aptos" w:cs="Aptos"/>
-          <w:noProof w:val="0"/>
-          <w:sz w:val="24"/>
-          <w:szCs w:val="24"/>
-          <w:lang w:val="pt-BR"/>
-        </w:rPr>
-        <w:t>Em que momento da sua história (linha da vida) o interesse ou prazer por este tema despertou?</w:t>
-      </w:r>
-    </w:p>
-    <w:p xmlns:wp14="http://schemas.microsoft.com/office/word/2010/wordml" wp14:paraId="6C648E16" wp14:textId="73BAE639">
-      <w:pPr>
-        <w:pStyle w:val="Normal"/>
-      </w:pPr>
-      <w:r>
-        <w:rPr>
-          <w:rFonts w:ascii="Aptos" w:hAnsi="Aptos" w:eastAsia="Aptos" w:cs="Aptos"/>
-          <w:noProof w:val="0"/>
-          <w:sz w:val="24"/>
-          <w:szCs w:val="24"/>
-          <w:lang w:val="pt-BR"/>
-        </w:rPr>
-        <w:t xml:space="preserve"> Como está inserido no seu dia a dia e por que você escolheu este tema? </w:t>
-      </w:r>
-    </w:p>
-    <w:p xmlns:wp14="http://schemas.microsoft.com/office/word/2010/wordml" wp14:paraId="09F91ADF" wp14:textId="65E79612">
-      <w:pPr>
-        <w:pStyle w:val="Normal"/>
-      </w:pPr>
-      <w:r>
-        <w:rPr>
-          <w:rFonts w:ascii="Aptos" w:hAnsi="Aptos" w:eastAsia="Aptos" w:cs="Aptos"/>
-          <w:noProof w:val="0"/>
-          <w:sz w:val="24"/>
-          <w:szCs w:val="24"/>
-          <w:lang w:val="pt-BR"/>
-        </w:rPr>
-        <w:t xml:space="preserve">Você deve demonstrar quais valores seus estão representados em seu desafio individual. </w:t>
-      </w:r>
-    </w:p>
-    <w:p xmlns:wp14="http://schemas.microsoft.com/office/word/2010/wordml" wp14:paraId="28BDAF8E" wp14:textId="0A17A83C">
-      <w:pPr>
-        <w:pStyle w:val="Normal"/>
-      </w:pPr>
-      <w:r>
-        <w:rPr>
-          <w:rFonts w:ascii="Aptos" w:hAnsi="Aptos" w:eastAsia="Aptos" w:cs="Aptos"/>
-          <w:noProof w:val="0"/>
-          <w:sz w:val="24"/>
-          <w:szCs w:val="24"/>
-          <w:lang w:val="pt-BR"/>
-        </w:rPr>
-        <w:t xml:space="preserve">Qual foi a maior dificuldade? </w:t>
-      </w:r>
-    </w:p>
-    <w:p xmlns:wp14="http://schemas.microsoft.com/office/word/2010/wordml" wp14:paraId="7E73DDBC" wp14:textId="2FA27E57">
-      <w:pPr>
-        <w:pStyle w:val="Normal"/>
-      </w:pPr>
-      <w:r>
-        <w:rPr>
-          <w:rFonts w:ascii="Aptos" w:hAnsi="Aptos" w:eastAsia="Aptos" w:cs="Aptos"/>
-          <w:noProof w:val="0"/>
-          <w:sz w:val="24"/>
-          <w:szCs w:val="24"/>
-          <w:lang w:val="pt-BR"/>
-        </w:rPr>
-        <w:t xml:space="preserve"> Qual foi a maior superação na realização desse desafio? </w:t>
-      </w:r>
-    </w:p>
-    <w:p xmlns:wp14="http://schemas.microsoft.com/office/word/2010/wordml" wp14:paraId="1E207724" wp14:textId="7E514B76">
-      <w:pPr>
-        <w:pStyle w:val="Normal"/>
-      </w:pPr>
-      <w:r>
-        <w:rPr>
-          <w:rFonts w:ascii="Aptos" w:hAnsi="Aptos" w:eastAsia="Aptos" w:cs="Aptos"/>
-          <w:noProof w:val="0"/>
-          <w:sz w:val="24"/>
-          <w:szCs w:val="24"/>
-          <w:lang w:val="pt-BR"/>
-        </w:rPr>
-        <w:t xml:space="preserve">Há alguém que deva receber a sua gratidão por você ter conseguido chegar ao </w:t>
-      </w:r>
-      <w:r>
-        <w:rPr>
-          <w:rFonts w:ascii="Aptos" w:hAnsi="Aptos" w:eastAsia="Aptos" w:cs="Aptos"/>
-          <w:noProof w:val="0"/>
-          <w:sz w:val="24"/>
-          <w:szCs w:val="24"/>
-          <w:lang w:val="pt-BR"/>
-        </w:rPr>
-        <w:t>resultado final</w:t>
-      </w:r>
-      <w:r>
-        <w:rPr>
-          <w:rFonts w:ascii="Aptos" w:hAnsi="Aptos" w:eastAsia="Aptos" w:cs="Aptos"/>
-          <w:noProof w:val="0"/>
-          <w:sz w:val="24"/>
-          <w:szCs w:val="24"/>
-          <w:lang w:val="pt-BR"/>
-        </w:rPr>
-        <w:t>?</w:t>
-      </w:r>
-    </w:p>
-    <w:p>
-      <w:pPr>
-        <w:pStyle w:val="ListParagraph"/>
-        <w:numPr>
-          <w:ilvl w:val="0"/>
-          <w:numId w:val="2"/>
-        </w:numPr>
-        <w:rPr>
-          <w:rFonts w:ascii="Aptos" w:hAnsi="Aptos" w:eastAsia="Aptos" w:cs="Aptos"/>
-          <w:noProof w:val="0"/>
-          <w:sz w:val="24"/>
-          <w:szCs w:val="24"/>
-          <w:lang w:val="pt-BR"/>
-        </w:rPr>
-      </w:pPr>
-      <w:r>
-        <w:rPr>
-          <w:rFonts w:ascii="Aptos" w:hAnsi="Aptos" w:eastAsia="Aptos" w:cs="Aptos"/>
-          <w:noProof w:val="0"/>
-          <w:sz w:val="24"/>
-          <w:szCs w:val="24"/>
-          <w:lang w:val="pt-BR"/>
-        </w:rPr>
-        <w:t xml:space="preserve">Agradeço ao meu pai e meu irmão, e amigos por ajudarem em momentos </w:t>
-      </w:r>
-      <w:r>
-        <w:rPr>
-          <w:rFonts w:ascii="Aptos" w:hAnsi="Aptos" w:eastAsia="Aptos" w:cs="Aptos"/>
-          <w:noProof w:val="0"/>
-          <w:sz w:val="24"/>
-          <w:szCs w:val="24"/>
-          <w:lang w:val="pt-BR"/>
-        </w:rPr>
-        <w:t>importantes de tomada de decisão que contribuíram para este resultado.</w:t>
-      </w:r>
     </w:p>
     <w:sectPr>
-      <w:pgSz w:w="11906" w:h="16838" w:orient="portrait"/>
+      <w:pgSz w:w="11906" w:h="16838"/>
       <w:pgMar w:top="1440" w:right="1440" w:bottom="1440" w:left="1440" w:header="720" w:footer="720" w:gutter="0"/>
       <w:cols w:space="720"/>
       <w:docGrid w:linePitch="360"/>
@@ -197,11 +20,125 @@
 </file>
 
 <file path=word/numbering.xml><?xml version="1.0" encoding="utf-8"?>
-<w:numbering xmlns:w="http://schemas.openxmlformats.org/wordprocessingml/2006/main">
-  <w:abstractNum xmlns:w="http://schemas.openxmlformats.org/wordprocessingml/2006/main" w:abstractNumId="2">
-    <w:nsid w:val="28f38d92"/>
-    <w:multiLevelType xmlns:w="http://schemas.openxmlformats.org/wordprocessingml/2006/main" w:val="hybridMultilevel"/>
-    <w:lvl xmlns:w="http://schemas.openxmlformats.org/wordprocessingml/2006/main" w:ilvl="0">
+<w:numbering xmlns:wpc="http://schemas.microsoft.com/office/word/2010/wordprocessingCanvas" xmlns:cx="http://schemas.microsoft.com/office/drawing/2014/chartex" xmlns:cx1="http://schemas.microsoft.com/office/drawing/2015/9/8/chartex" xmlns:cx2="http://schemas.microsoft.com/office/drawing/2015/10/21/chartex" xmlns:cx3="http://schemas.microsoft.com/office/drawing/2016/5/9/chartex" xmlns:cx4="http://schemas.microsoft.com/office/drawing/2016/5/10/chartex" xmlns:cx5="http://schemas.microsoft.com/office/drawing/2016/5/11/chartex" xmlns:cx6="http://schemas.microsoft.com/office/drawing/2016/5/12/chartex" xmlns:cx7="http://schemas.microsoft.com/office/drawing/2016/5/13/chartex" xmlns:cx8="http://schemas.microsoft.com/office/drawing/2016/5/14/chartex" xmlns:mc="http://schemas.openxmlformats.org/markup-compatibility/2006" xmlns:aink="http://schemas.microsoft.com/office/drawing/2016/ink" xmlns:am3d="http://schemas.microsoft.com/office/drawing/2017/model3d" xmlns:o="urn:schemas-microsoft-com:office:office" xmlns:oel="http://schemas.microsoft.com/office/2019/extlst" xmlns:r="http://schemas.openxmlformats.org/officeDocument/2006/relationships" xmlns:m="http://schemas.openxmlformats.org/officeDocument/2006/math" xmlns:v="urn:schemas-microsoft-com:vml" xmlns:wp14="http://schemas.microsoft.com/office/word/2010/wordprocessingDrawing" xmlns:wp="http://schemas.openxmlformats.org/drawingml/2006/wordprocessingDrawing" xmlns:w10="urn:schemas-microsoft-com:office:word" xmlns:w="http://schemas.openxmlformats.org/wordprocessingml/2006/main" xmlns:w14="http://schemas.microsoft.com/office/word/2010/wordml" xmlns:w15="http://schemas.microsoft.com/office/word/2012/wordml" xmlns:w16cex="http://schemas.microsoft.com/office/word/2018/wordml/cex" xmlns:w16cid="http://schemas.microsoft.com/office/word/2016/wordml/cid" xmlns:w16="http://schemas.microsoft.com/office/word/2018/wordml" xmlns:w16du="http://schemas.microsoft.com/office/word/2023/wordml/word16du" xmlns:w16sdtdh="http://schemas.microsoft.com/office/word/2020/wordml/sdtdatahash" xmlns:w16se="http://schemas.microsoft.com/office/word/2015/wordml/symex" xmlns:wpg="http://schemas.microsoft.com/office/word/2010/wordprocessingGroup" xmlns:wpi="http://schemas.microsoft.com/office/word/2010/wordprocessingInk" xmlns:wne="http://schemas.microsoft.com/office/word/2006/wordml" xmlns:wps="http://schemas.microsoft.com/office/word/2010/wordprocessingShape" mc:Ignorable="w14 w15 w16se w16cid w16 w16cex w16sdtdh w16du wp14">
+  <w:abstractNum w:abstractNumId="0" w15:restartNumberingAfterBreak="0">
+    <w:nsid w:val="1D8E280A"/>
+    <w:multiLevelType w:val="hybridMultilevel"/>
+    <w:tmpl w:val="FFFFFFFF"/>
+    <w:lvl w:ilvl="0" w:tplc="69A07DC4">
+      <w:start w:val="1"/>
+      <w:numFmt w:val="bullet"/>
+      <w:lvlText w:val=""/>
+      <w:lvlJc w:val="left"/>
+      <w:pPr>
+        <w:ind w:left="720" w:hanging="360"/>
+      </w:pPr>
+      <w:rPr>
+        <w:rFonts w:ascii="Symbol" w:hAnsi="Symbol" w:hint="default"/>
+      </w:rPr>
+    </w:lvl>
+    <w:lvl w:ilvl="1" w:tplc="67A21C06">
+      <w:start w:val="1"/>
+      <w:numFmt w:val="bullet"/>
+      <w:lvlText w:val="o"/>
+      <w:lvlJc w:val="left"/>
+      <w:pPr>
+        <w:ind w:left="1440" w:hanging="360"/>
+      </w:pPr>
+      <w:rPr>
+        <w:rFonts w:ascii="Courier New" w:hAnsi="Courier New" w:hint="default"/>
+      </w:rPr>
+    </w:lvl>
+    <w:lvl w:ilvl="2" w:tplc="6108D994">
+      <w:start w:val="1"/>
+      <w:numFmt w:val="bullet"/>
+      <w:lvlText w:val=""/>
+      <w:lvlJc w:val="left"/>
+      <w:pPr>
+        <w:ind w:left="2160" w:hanging="360"/>
+      </w:pPr>
+      <w:rPr>
+        <w:rFonts w:ascii="Wingdings" w:hAnsi="Wingdings" w:hint="default"/>
+      </w:rPr>
+    </w:lvl>
+    <w:lvl w:ilvl="3" w:tplc="858CB906">
+      <w:start w:val="1"/>
+      <w:numFmt w:val="bullet"/>
+      <w:lvlText w:val=""/>
+      <w:lvlJc w:val="left"/>
+      <w:pPr>
+        <w:ind w:left="2880" w:hanging="360"/>
+      </w:pPr>
+      <w:rPr>
+        <w:rFonts w:ascii="Symbol" w:hAnsi="Symbol" w:hint="default"/>
+      </w:rPr>
+    </w:lvl>
+    <w:lvl w:ilvl="4" w:tplc="9C7E058A">
+      <w:start w:val="1"/>
+      <w:numFmt w:val="bullet"/>
+      <w:lvlText w:val="o"/>
+      <w:lvlJc w:val="left"/>
+      <w:pPr>
+        <w:ind w:left="3600" w:hanging="360"/>
+      </w:pPr>
+      <w:rPr>
+        <w:rFonts w:ascii="Courier New" w:hAnsi="Courier New" w:hint="default"/>
+      </w:rPr>
+    </w:lvl>
+    <w:lvl w:ilvl="5" w:tplc="D05E503A">
+      <w:start w:val="1"/>
+      <w:numFmt w:val="bullet"/>
+      <w:lvlText w:val=""/>
+      <w:lvlJc w:val="left"/>
+      <w:pPr>
+        <w:ind w:left="4320" w:hanging="360"/>
+      </w:pPr>
+      <w:rPr>
+        <w:rFonts w:ascii="Wingdings" w:hAnsi="Wingdings" w:hint="default"/>
+      </w:rPr>
+    </w:lvl>
+    <w:lvl w:ilvl="6" w:tplc="307E9C08">
+      <w:start w:val="1"/>
+      <w:numFmt w:val="bullet"/>
+      <w:lvlText w:val=""/>
+      <w:lvlJc w:val="left"/>
+      <w:pPr>
+        <w:ind w:left="5040" w:hanging="360"/>
+      </w:pPr>
+      <w:rPr>
+        <w:rFonts w:ascii="Symbol" w:hAnsi="Symbol" w:hint="default"/>
+      </w:rPr>
+    </w:lvl>
+    <w:lvl w:ilvl="7" w:tplc="6428CCDC">
+      <w:start w:val="1"/>
+      <w:numFmt w:val="bullet"/>
+      <w:lvlText w:val="o"/>
+      <w:lvlJc w:val="left"/>
+      <w:pPr>
+        <w:ind w:left="5760" w:hanging="360"/>
+      </w:pPr>
+      <w:rPr>
+        <w:rFonts w:ascii="Courier New" w:hAnsi="Courier New" w:hint="default"/>
+      </w:rPr>
+    </w:lvl>
+    <w:lvl w:ilvl="8" w:tplc="AB684568">
+      <w:start w:val="1"/>
+      <w:numFmt w:val="bullet"/>
+      <w:lvlText w:val=""/>
+      <w:lvlJc w:val="left"/>
+      <w:pPr>
+        <w:ind w:left="6480" w:hanging="360"/>
+      </w:pPr>
+      <w:rPr>
+        <w:rFonts w:ascii="Wingdings" w:hAnsi="Wingdings" w:hint="default"/>
+      </w:rPr>
+    </w:lvl>
+  </w:abstractNum>
+  <w:abstractNum w:abstractNumId="1" w15:restartNumberingAfterBreak="0">
+    <w:nsid w:val="28F38D92"/>
+    <w:multiLevelType w:val="hybridMultilevel"/>
+    <w:tmpl w:val="FFFFFFFF"/>
+    <w:lvl w:ilvl="0" w:tplc="5AD2BF94">
       <w:start w:val="1"/>
       <w:numFmt w:val="bullet"/>
       <w:lvlText w:val="-"/>
@@ -210,10 +147,10 @@
         <w:ind w:left="720" w:hanging="360"/>
       </w:pPr>
       <w:rPr>
-        <w:rFonts w:hint="default" w:ascii="Aptos" w:hAnsi="Aptos"/>
-      </w:rPr>
-    </w:lvl>
-    <w:lvl xmlns:w="http://schemas.openxmlformats.org/wordprocessingml/2006/main" w:ilvl="1">
+        <w:rFonts w:ascii="Aptos" w:hAnsi="Aptos" w:hint="default"/>
+      </w:rPr>
+    </w:lvl>
+    <w:lvl w:ilvl="1" w:tplc="1116C570">
       <w:start w:val="1"/>
       <w:numFmt w:val="bullet"/>
       <w:lvlText w:val="o"/>
@@ -222,10 +159,10 @@
         <w:ind w:left="1440" w:hanging="360"/>
       </w:pPr>
       <w:rPr>
-        <w:rFonts w:hint="default" w:ascii="Courier New" w:hAnsi="Courier New"/>
-      </w:rPr>
-    </w:lvl>
-    <w:lvl xmlns:w="http://schemas.openxmlformats.org/wordprocessingml/2006/main" w:ilvl="2">
+        <w:rFonts w:ascii="Courier New" w:hAnsi="Courier New" w:hint="default"/>
+      </w:rPr>
+    </w:lvl>
+    <w:lvl w:ilvl="2" w:tplc="E85CD92E">
       <w:start w:val="1"/>
       <w:numFmt w:val="bullet"/>
       <w:lvlText w:val=""/>
@@ -234,10 +171,10 @@
         <w:ind w:left="2160" w:hanging="360"/>
       </w:pPr>
       <w:rPr>
-        <w:rFonts w:hint="default" w:ascii="Wingdings" w:hAnsi="Wingdings"/>
-      </w:rPr>
-    </w:lvl>
-    <w:lvl xmlns:w="http://schemas.openxmlformats.org/wordprocessingml/2006/main" w:ilvl="3">
+        <w:rFonts w:ascii="Wingdings" w:hAnsi="Wingdings" w:hint="default"/>
+      </w:rPr>
+    </w:lvl>
+    <w:lvl w:ilvl="3" w:tplc="6124237E">
       <w:start w:val="1"/>
       <w:numFmt w:val="bullet"/>
       <w:lvlText w:val=""/>
@@ -246,10 +183,10 @@
         <w:ind w:left="2880" w:hanging="360"/>
       </w:pPr>
       <w:rPr>
-        <w:rFonts w:hint="default" w:ascii="Symbol" w:hAnsi="Symbol"/>
-      </w:rPr>
-    </w:lvl>
-    <w:lvl xmlns:w="http://schemas.openxmlformats.org/wordprocessingml/2006/main" w:ilvl="4">
+        <w:rFonts w:ascii="Symbol" w:hAnsi="Symbol" w:hint="default"/>
+      </w:rPr>
+    </w:lvl>
+    <w:lvl w:ilvl="4" w:tplc="25A0F308">
       <w:start w:val="1"/>
       <w:numFmt w:val="bullet"/>
       <w:lvlText w:val="o"/>
@@ -258,10 +195,10 @@
         <w:ind w:left="3600" w:hanging="360"/>
       </w:pPr>
       <w:rPr>
-        <w:rFonts w:hint="default" w:ascii="Courier New" w:hAnsi="Courier New"/>
-      </w:rPr>
-    </w:lvl>
-    <w:lvl xmlns:w="http://schemas.openxmlformats.org/wordprocessingml/2006/main" w:ilvl="5">
+        <w:rFonts w:ascii="Courier New" w:hAnsi="Courier New" w:hint="default"/>
+      </w:rPr>
+    </w:lvl>
+    <w:lvl w:ilvl="5" w:tplc="4542801C">
       <w:start w:val="1"/>
       <w:numFmt w:val="bullet"/>
       <w:lvlText w:val=""/>
@@ -270,10 +207,10 @@
         <w:ind w:left="4320" w:hanging="360"/>
       </w:pPr>
       <w:rPr>
-        <w:rFonts w:hint="default" w:ascii="Wingdings" w:hAnsi="Wingdings"/>
-      </w:rPr>
-    </w:lvl>
-    <w:lvl xmlns:w="http://schemas.openxmlformats.org/wordprocessingml/2006/main" w:ilvl="6">
+        <w:rFonts w:ascii="Wingdings" w:hAnsi="Wingdings" w:hint="default"/>
+      </w:rPr>
+    </w:lvl>
+    <w:lvl w:ilvl="6" w:tplc="1AF2FE6A">
       <w:start w:val="1"/>
       <w:numFmt w:val="bullet"/>
       <w:lvlText w:val=""/>
@@ -282,10 +219,10 @@
         <w:ind w:left="5040" w:hanging="360"/>
       </w:pPr>
       <w:rPr>
-        <w:rFonts w:hint="default" w:ascii="Symbol" w:hAnsi="Symbol"/>
-      </w:rPr>
-    </w:lvl>
-    <w:lvl xmlns:w="http://schemas.openxmlformats.org/wordprocessingml/2006/main" w:ilvl="7">
+        <w:rFonts w:ascii="Symbol" w:hAnsi="Symbol" w:hint="default"/>
+      </w:rPr>
+    </w:lvl>
+    <w:lvl w:ilvl="7" w:tplc="D3145144">
       <w:start w:val="1"/>
       <w:numFmt w:val="bullet"/>
       <w:lvlText w:val="o"/>
@@ -294,10 +231,10 @@
         <w:ind w:left="5760" w:hanging="360"/>
       </w:pPr>
       <w:rPr>
-        <w:rFonts w:hint="default" w:ascii="Courier New" w:hAnsi="Courier New"/>
-      </w:rPr>
-    </w:lvl>
-    <w:lvl xmlns:w="http://schemas.openxmlformats.org/wordprocessingml/2006/main" w:ilvl="8">
+        <w:rFonts w:ascii="Courier New" w:hAnsi="Courier New" w:hint="default"/>
+      </w:rPr>
+    </w:lvl>
+    <w:lvl w:ilvl="8" w:tplc="0B0ACBEE">
       <w:start w:val="1"/>
       <w:numFmt w:val="bullet"/>
       <w:lvlText w:val=""/>
@@ -306,137 +243,25 @@
         <w:ind w:left="6480" w:hanging="360"/>
       </w:pPr>
       <w:rPr>
-        <w:rFonts w:hint="default" w:ascii="Wingdings" w:hAnsi="Wingdings"/>
+        <w:rFonts w:ascii="Wingdings" w:hAnsi="Wingdings" w:hint="default"/>
       </w:rPr>
     </w:lvl>
   </w:abstractNum>
-  <w:abstractNum xmlns:w="http://schemas.openxmlformats.org/wordprocessingml/2006/main" w:abstractNumId="1">
-    <w:nsid w:val="1d8e280a"/>
-    <w:multiLevelType xmlns:w="http://schemas.openxmlformats.org/wordprocessingml/2006/main" w:val="hybridMultilevel"/>
-    <w:lvl xmlns:w="http://schemas.openxmlformats.org/wordprocessingml/2006/main" w:ilvl="0">
-      <w:start w:val="1"/>
-      <w:numFmt w:val="bullet"/>
-      <w:lvlText w:val=""/>
-      <w:lvlJc w:val="left"/>
-      <w:pPr>
-        <w:ind w:left="720" w:hanging="360"/>
-      </w:pPr>
-      <w:rPr>
-        <w:rFonts w:hint="default" w:ascii="Symbol" w:hAnsi="Symbol"/>
-      </w:rPr>
-    </w:lvl>
-    <w:lvl xmlns:w="http://schemas.openxmlformats.org/wordprocessingml/2006/main" w:ilvl="1">
-      <w:start w:val="1"/>
-      <w:numFmt w:val="bullet"/>
-      <w:lvlText w:val="o"/>
-      <w:lvlJc w:val="left"/>
-      <w:pPr>
-        <w:ind w:left="1440" w:hanging="360"/>
-      </w:pPr>
-      <w:rPr>
-        <w:rFonts w:hint="default" w:ascii="Courier New" w:hAnsi="Courier New"/>
-      </w:rPr>
-    </w:lvl>
-    <w:lvl xmlns:w="http://schemas.openxmlformats.org/wordprocessingml/2006/main" w:ilvl="2">
-      <w:start w:val="1"/>
-      <w:numFmt w:val="bullet"/>
-      <w:lvlText w:val=""/>
-      <w:lvlJc w:val="left"/>
-      <w:pPr>
-        <w:ind w:left="2160" w:hanging="360"/>
-      </w:pPr>
-      <w:rPr>
-        <w:rFonts w:hint="default" w:ascii="Wingdings" w:hAnsi="Wingdings"/>
-      </w:rPr>
-    </w:lvl>
-    <w:lvl xmlns:w="http://schemas.openxmlformats.org/wordprocessingml/2006/main" w:ilvl="3">
-      <w:start w:val="1"/>
-      <w:numFmt w:val="bullet"/>
-      <w:lvlText w:val=""/>
-      <w:lvlJc w:val="left"/>
-      <w:pPr>
-        <w:ind w:left="2880" w:hanging="360"/>
-      </w:pPr>
-      <w:rPr>
-        <w:rFonts w:hint="default" w:ascii="Symbol" w:hAnsi="Symbol"/>
-      </w:rPr>
-    </w:lvl>
-    <w:lvl xmlns:w="http://schemas.openxmlformats.org/wordprocessingml/2006/main" w:ilvl="4">
-      <w:start w:val="1"/>
-      <w:numFmt w:val="bullet"/>
-      <w:lvlText w:val="o"/>
-      <w:lvlJc w:val="left"/>
-      <w:pPr>
-        <w:ind w:left="3600" w:hanging="360"/>
-      </w:pPr>
-      <w:rPr>
-        <w:rFonts w:hint="default" w:ascii="Courier New" w:hAnsi="Courier New"/>
-      </w:rPr>
-    </w:lvl>
-    <w:lvl xmlns:w="http://schemas.openxmlformats.org/wordprocessingml/2006/main" w:ilvl="5">
-      <w:start w:val="1"/>
-      <w:numFmt w:val="bullet"/>
-      <w:lvlText w:val=""/>
-      <w:lvlJc w:val="left"/>
-      <w:pPr>
-        <w:ind w:left="4320" w:hanging="360"/>
-      </w:pPr>
-      <w:rPr>
-        <w:rFonts w:hint="default" w:ascii="Wingdings" w:hAnsi="Wingdings"/>
-      </w:rPr>
-    </w:lvl>
-    <w:lvl xmlns:w="http://schemas.openxmlformats.org/wordprocessingml/2006/main" w:ilvl="6">
-      <w:start w:val="1"/>
-      <w:numFmt w:val="bullet"/>
-      <w:lvlText w:val=""/>
-      <w:lvlJc w:val="left"/>
-      <w:pPr>
-        <w:ind w:left="5040" w:hanging="360"/>
-      </w:pPr>
-      <w:rPr>
-        <w:rFonts w:hint="default" w:ascii="Symbol" w:hAnsi="Symbol"/>
-      </w:rPr>
-    </w:lvl>
-    <w:lvl xmlns:w="http://schemas.openxmlformats.org/wordprocessingml/2006/main" w:ilvl="7">
-      <w:start w:val="1"/>
-      <w:numFmt w:val="bullet"/>
-      <w:lvlText w:val="o"/>
-      <w:lvlJc w:val="left"/>
-      <w:pPr>
-        <w:ind w:left="5760" w:hanging="360"/>
-      </w:pPr>
-      <w:rPr>
-        <w:rFonts w:hint="default" w:ascii="Courier New" w:hAnsi="Courier New"/>
-      </w:rPr>
-    </w:lvl>
-    <w:lvl xmlns:w="http://schemas.openxmlformats.org/wordprocessingml/2006/main" w:ilvl="8">
-      <w:start w:val="1"/>
-      <w:numFmt w:val="bullet"/>
-      <w:lvlText w:val=""/>
-      <w:lvlJc w:val="left"/>
-      <w:pPr>
-        <w:ind w:left="6480" w:hanging="360"/>
-      </w:pPr>
-      <w:rPr>
-        <w:rFonts w:hint="default" w:ascii="Wingdings" w:hAnsi="Wingdings"/>
-      </w:rPr>
-    </w:lvl>
-  </w:abstractNum>
-  <w:num w:numId="2">
-    <w:abstractNumId w:val="2"/>
+  <w:num w:numId="1" w16cid:durableId="1879277082">
+    <w:abstractNumId w:val="1"/>
   </w:num>
-  <w:num w:numId="1">
-    <w:abstractNumId w:val="1"/>
+  <w:num w:numId="2" w16cid:durableId="1282881444">
+    <w:abstractNumId w:val="0"/>
   </w:num>
 </w:numbering>
 </file>
 
 <file path=word/styles.xml><?xml version="1.0" encoding="utf-8"?>
-<w:styles xmlns:wp14="http://schemas.microsoft.com/office/word/2010/wordprocessingDrawing" xmlns:mc="http://schemas.openxmlformats.org/markup-compatibility/2006" xmlns:r="http://schemas.openxmlformats.org/officeDocument/2006/relationships" xmlns:w="http://schemas.openxmlformats.org/wordprocessingml/2006/main" xmlns:w14="http://schemas.microsoft.com/office/word/2010/wordml" xmlns:w15="http://schemas.microsoft.com/office/word/2012/wordml" xmlns:w16se="http://schemas.microsoft.com/office/word/2015/wordml/symex" xmlns:w16cid="http://schemas.microsoft.com/office/word/2016/wordml/cid" xmlns:w16="http://schemas.microsoft.com/office/word/2018/wordml" xmlns:w16cex="http://schemas.microsoft.com/office/word/2018/wordml/cex" xmlns:w16sdtdh="http://schemas.microsoft.com/office/word/2020/wordml/sdtdatahash" mc:Ignorable="w14 w15 wp14 w16se w16cid w16 w16cex w16sdtdh">
+<w:styles xmlns:mc="http://schemas.openxmlformats.org/markup-compatibility/2006" xmlns:r="http://schemas.openxmlformats.org/officeDocument/2006/relationships" xmlns:w="http://schemas.openxmlformats.org/wordprocessingml/2006/main" xmlns:w14="http://schemas.microsoft.com/office/word/2010/wordml" xmlns:w15="http://schemas.microsoft.com/office/word/2012/wordml" xmlns:w16cex="http://schemas.microsoft.com/office/word/2018/wordml/cex" xmlns:w16cid="http://schemas.microsoft.com/office/word/2016/wordml/cid" xmlns:w16="http://schemas.microsoft.com/office/word/2018/wordml" xmlns:w16du="http://schemas.microsoft.com/office/word/2023/wordml/word16du" xmlns:w16sdtdh="http://schemas.microsoft.com/office/word/2020/wordml/sdtdatahash" xmlns:w16se="http://schemas.microsoft.com/office/word/2015/wordml/symex" mc:Ignorable="w14 w15 w16se w16cid w16 w16cex w16sdtdh w16du">
   <w:docDefaults>
     <w:rPrDefault>
       <w:rPr>
-        <w:rFonts w:asciiTheme="minorHAnsi" w:hAnsiTheme="minorHAnsi" w:eastAsiaTheme="minorHAnsi" w:cstheme="minorBidi"/>
+        <w:rFonts w:asciiTheme="minorHAnsi" w:eastAsiaTheme="minorHAnsi" w:hAnsiTheme="minorHAnsi" w:cstheme="minorBidi"/>
         <w:sz w:val="24"/>
         <w:szCs w:val="24"/>
         <w:lang w:val="pt-BR" w:eastAsia="en-US" w:bidi="ar-SA"/>
@@ -448,17 +273,17 @@
       </w:pPr>
     </w:pPrDefault>
   </w:docDefaults>
-  <w:latentStyles w:defLockedState="0" w:defUIPriority="99" w:defSemiHidden="0" w:defUnhideWhenUsed="0" w:defQFormat="0" w:count="371">
+  <w:latentStyles w:defLockedState="0" w:defUIPriority="99" w:defSemiHidden="0" w:defUnhideWhenUsed="0" w:defQFormat="0" w:count="376">
     <w:lsdException w:name="Normal" w:uiPriority="0" w:qFormat="1"/>
     <w:lsdException w:name="heading 1" w:uiPriority="9" w:qFormat="1"/>
-    <w:lsdException w:name="heading 2" w:uiPriority="9" w:semiHidden="1" w:unhideWhenUsed="1" w:qFormat="1"/>
-    <w:lsdException w:name="heading 3" w:uiPriority="9" w:semiHidden="1" w:unhideWhenUsed="1" w:qFormat="1"/>
-    <w:lsdException w:name="heading 4" w:uiPriority="9" w:semiHidden="1" w:unhideWhenUsed="1" w:qFormat="1"/>
-    <w:lsdException w:name="heading 5" w:uiPriority="9" w:semiHidden="1" w:unhideWhenUsed="1" w:qFormat="1"/>
-    <w:lsdException w:name="heading 6" w:uiPriority="9" w:semiHidden="1" w:unhideWhenUsed="1" w:qFormat="1"/>
-    <w:lsdException w:name="heading 7" w:uiPriority="9" w:semiHidden="1" w:unhideWhenUsed="1" w:qFormat="1"/>
-    <w:lsdException w:name="heading 8" w:uiPriority="9" w:semiHidden="1" w:unhideWhenUsed="1" w:qFormat="1"/>
-    <w:lsdException w:name="heading 9" w:uiPriority="9" w:semiHidden="1" w:unhideWhenUsed="1" w:qFormat="1"/>
+    <w:lsdException w:name="heading 2" w:semiHidden="1" w:uiPriority="9" w:unhideWhenUsed="1" w:qFormat="1"/>
+    <w:lsdException w:name="heading 3" w:semiHidden="1" w:uiPriority="9" w:unhideWhenUsed="1" w:qFormat="1"/>
+    <w:lsdException w:name="heading 4" w:semiHidden="1" w:uiPriority="9" w:unhideWhenUsed="1" w:qFormat="1"/>
+    <w:lsdException w:name="heading 5" w:semiHidden="1" w:uiPriority="9" w:unhideWhenUsed="1" w:qFormat="1"/>
+    <w:lsdException w:name="heading 6" w:semiHidden="1" w:uiPriority="9" w:unhideWhenUsed="1" w:qFormat="1"/>
+    <w:lsdException w:name="heading 7" w:semiHidden="1" w:uiPriority="9" w:unhideWhenUsed="1" w:qFormat="1"/>
+    <w:lsdException w:name="heading 8" w:semiHidden="1" w:uiPriority="9" w:unhideWhenUsed="1" w:qFormat="1"/>
+    <w:lsdException w:name="heading 9" w:semiHidden="1" w:uiPriority="9" w:unhideWhenUsed="1" w:qFormat="1"/>
     <w:lsdException w:name="index 1" w:semiHidden="1" w:unhideWhenUsed="1"/>
     <w:lsdException w:name="index 2" w:semiHidden="1" w:unhideWhenUsed="1"/>
     <w:lsdException w:name="index 3" w:semiHidden="1" w:unhideWhenUsed="1"/>
@@ -468,22 +293,22 @@
     <w:lsdException w:name="index 7" w:semiHidden="1" w:unhideWhenUsed="1"/>
     <w:lsdException w:name="index 8" w:semiHidden="1" w:unhideWhenUsed="1"/>
     <w:lsdException w:name="index 9" w:semiHidden="1" w:unhideWhenUsed="1"/>
-    <w:lsdException w:name="toc 1" w:uiPriority="39" w:semiHidden="1" w:unhideWhenUsed="1"/>
-    <w:lsdException w:name="toc 2" w:uiPriority="39" w:semiHidden="1" w:unhideWhenUsed="1"/>
-    <w:lsdException w:name="toc 3" w:uiPriority="39" w:semiHidden="1" w:unhideWhenUsed="1"/>
-    <w:lsdException w:name="toc 4" w:uiPriority="39" w:semiHidden="1" w:unhideWhenUsed="1"/>
-    <w:lsdException w:name="toc 5" w:uiPriority="39" w:semiHidden="1" w:unhideWhenUsed="1"/>
-    <w:lsdException w:name="toc 6" w:uiPriority="39" w:semiHidden="1" w:unhideWhenUsed="1"/>
-    <w:lsdException w:name="toc 7" w:uiPriority="39" w:semiHidden="1" w:unhideWhenUsed="1"/>
-    <w:lsdException w:name="toc 8" w:uiPriority="39" w:semiHidden="1" w:unhideWhenUsed="1"/>
-    <w:lsdException w:name="toc 9" w:uiPriority="39" w:semiHidden="1" w:unhideWhenUsed="1"/>
+    <w:lsdException w:name="toc 1" w:semiHidden="1" w:uiPriority="39" w:unhideWhenUsed="1"/>
+    <w:lsdException w:name="toc 2" w:semiHidden="1" w:uiPriority="39" w:unhideWhenUsed="1"/>
+    <w:lsdException w:name="toc 3" w:semiHidden="1" w:uiPriority="39" w:unhideWhenUsed="1"/>
+    <w:lsdException w:name="toc 4" w:semiHidden="1" w:uiPriority="39" w:unhideWhenUsed="1"/>
+    <w:lsdException w:name="toc 5" w:semiHidden="1" w:uiPriority="39" w:unhideWhenUsed="1"/>
+    <w:lsdException w:name="toc 6" w:semiHidden="1" w:uiPriority="39" w:unhideWhenUsed="1"/>
+    <w:lsdException w:name="toc 7" w:semiHidden="1" w:uiPriority="39" w:unhideWhenUsed="1"/>
+    <w:lsdException w:name="toc 8" w:semiHidden="1" w:uiPriority="39" w:unhideWhenUsed="1"/>
+    <w:lsdException w:name="toc 9" w:semiHidden="1" w:uiPriority="39" w:unhideWhenUsed="1"/>
     <w:lsdException w:name="Normal Indent" w:semiHidden="1" w:unhideWhenUsed="1"/>
     <w:lsdException w:name="footnote text" w:semiHidden="1" w:unhideWhenUsed="1"/>
     <w:lsdException w:name="annotation text" w:semiHidden="1" w:unhideWhenUsed="1"/>
     <w:lsdException w:name="header" w:semiHidden="1" w:unhideWhenUsed="1"/>
     <w:lsdException w:name="footer" w:semiHidden="1" w:unhideWhenUsed="1"/>
     <w:lsdException w:name="index heading" w:semiHidden="1" w:unhideWhenUsed="1"/>
-    <w:lsdException w:name="caption" w:uiPriority="35" w:semiHidden="1" w:unhideWhenUsed="1" w:qFormat="1"/>
+    <w:lsdException w:name="caption" w:semiHidden="1" w:uiPriority="35" w:unhideWhenUsed="1" w:qFormat="1"/>
     <w:lsdException w:name="table of figures" w:semiHidden="1" w:unhideWhenUsed="1"/>
     <w:lsdException w:name="envelope address" w:semiHidden="1" w:unhideWhenUsed="1"/>
     <w:lsdException w:name="envelope return" w:semiHidden="1" w:unhideWhenUsed="1"/>
@@ -514,7 +339,7 @@
     <w:lsdException w:name="Title" w:uiPriority="10" w:qFormat="1"/>
     <w:lsdException w:name="Closing" w:semiHidden="1" w:unhideWhenUsed="1"/>
     <w:lsdException w:name="Signature" w:semiHidden="1" w:unhideWhenUsed="1"/>
-    <w:lsdException w:name="Default Paragraph Font" w:uiPriority="1" w:semiHidden="1" w:unhideWhenUsed="1"/>
+    <w:lsdException w:name="Default Paragraph Font" w:semiHidden="1" w:uiPriority="1" w:unhideWhenUsed="1"/>
     <w:lsdException w:name="Body Text" w:semiHidden="1" w:unhideWhenUsed="1"/>
     <w:lsdException w:name="Body Text Indent" w:semiHidden="1" w:unhideWhenUsed="1"/>
     <w:lsdException w:name="List Continue" w:semiHidden="1" w:unhideWhenUsed="1"/>
@@ -714,8 +539,8 @@
     <w:lsdException w:name="Subtle Reference" w:uiPriority="31" w:qFormat="1"/>
     <w:lsdException w:name="Intense Reference" w:uiPriority="32" w:qFormat="1"/>
     <w:lsdException w:name="Book Title" w:uiPriority="33" w:qFormat="1"/>
-    <w:lsdException w:name="Bibliography" w:uiPriority="37" w:semiHidden="1" w:unhideWhenUsed="1"/>
-    <w:lsdException w:name="TOC Heading" w:uiPriority="39" w:semiHidden="1" w:unhideWhenUsed="1" w:qFormat="1"/>
+    <w:lsdException w:name="Bibliography" w:semiHidden="1" w:uiPriority="37" w:unhideWhenUsed="1"/>
+    <w:lsdException w:name="TOC Heading" w:semiHidden="1" w:uiPriority="39" w:unhideWhenUsed="1" w:qFormat="1"/>
     <w:lsdException w:name="Plain Table 1" w:uiPriority="41"/>
     <w:lsdException w:name="Plain Table 2" w:uiPriority="42"/>
     <w:lsdException w:name="Plain Table 3" w:uiPriority="43"/>
@@ -820,18 +645,23 @@
     <w:lsdException w:name="List Table 5 Dark Accent 6" w:uiPriority="50"/>
     <w:lsdException w:name="List Table 6 Colorful Accent 6" w:uiPriority="51"/>
     <w:lsdException w:name="List Table 7 Colorful Accent 6" w:uiPriority="52"/>
+    <w:lsdException w:name="Mention" w:semiHidden="1" w:unhideWhenUsed="1"/>
+    <w:lsdException w:name="Smart Hyperlink" w:semiHidden="1" w:unhideWhenUsed="1"/>
+    <w:lsdException w:name="Hashtag" w:semiHidden="1" w:unhideWhenUsed="1"/>
+    <w:lsdException w:name="Unresolved Mention" w:semiHidden="1" w:unhideWhenUsed="1"/>
+    <w:lsdException w:name="Smart Link" w:semiHidden="1" w:unhideWhenUsed="1"/>
   </w:latentStyles>
-  <w:style w:type="paragraph" w:styleId="Normal" w:default="1">
+  <w:style w:type="paragraph" w:default="1" w:styleId="Normal">
     <w:name w:val="Normal"/>
     <w:qFormat/>
   </w:style>
-  <w:style w:type="character" w:styleId="DefaultParagraphFont" w:default="1">
+  <w:style w:type="character" w:default="1" w:styleId="DefaultParagraphFont">
     <w:name w:val="Default Paragraph Font"/>
     <w:uiPriority w:val="1"/>
     <w:semiHidden/>
     <w:unhideWhenUsed/>
   </w:style>
-  <w:style w:type="table" w:styleId="TableNormal" w:default="1">
+  <w:style w:type="table" w:default="1" w:styleId="TableNormal">
     <w:name w:val="Normal Table"/>
     <w:uiPriority w:val="99"/>
     <w:semiHidden/>
@@ -846,27 +676,27 @@
       </w:tblCellMar>
     </w:tblPr>
   </w:style>
-  <w:style w:type="numbering" w:styleId="NoList" w:default="1">
+  <w:style w:type="numbering" w:default="1" w:styleId="NoList">
     <w:name w:val="No List"/>
     <w:uiPriority w:val="99"/>
     <w:semiHidden/>
     <w:unhideWhenUsed/>
   </w:style>
-  <w:style xmlns:w14="http://schemas.microsoft.com/office/word/2010/wordml" xmlns:mc="http://schemas.openxmlformats.org/markup-compatibility/2006" xmlns:w="http://schemas.openxmlformats.org/wordprocessingml/2006/main" w:type="paragraph" w:styleId="ListParagraph" mc:Ignorable="w14">
-    <w:name xmlns:w="http://schemas.openxmlformats.org/wordprocessingml/2006/main" w:val="List Paragraph"/>
-    <w:basedOn xmlns:w="http://schemas.openxmlformats.org/wordprocessingml/2006/main" w:val="Normal"/>
-    <w:uiPriority xmlns:w="http://schemas.openxmlformats.org/wordprocessingml/2006/main" w:val="34"/>
-    <w:qFormat xmlns:w="http://schemas.openxmlformats.org/wordprocessingml/2006/main"/>
-    <w:pPr xmlns:w="http://schemas.openxmlformats.org/wordprocessingml/2006/main">
-      <w:ind xmlns:w="http://schemas.openxmlformats.org/wordprocessingml/2006/main" w:left="720"/>
-      <w:contextualSpacing xmlns:w="http://schemas.openxmlformats.org/wordprocessingml/2006/main"/>
+  <w:style w:type="paragraph" w:styleId="ListParagraph">
+    <w:name w:val="List Paragraph"/>
+    <w:basedOn w:val="Normal"/>
+    <w:uiPriority w:val="34"/>
+    <w:qFormat/>
+    <w:pPr>
+      <w:ind w:left="720"/>
+      <w:contextualSpacing/>
     </w:pPr>
   </w:style>
 </w:styles>
 </file>
 
 <file path=word/theme/theme1.xml><?xml version="1.0" encoding="utf-8"?>
-<a:theme xmlns:thm15="http://schemas.microsoft.com/office/thememl/2012/main" xmlns:a="http://schemas.openxmlformats.org/drawingml/2006/main" name="Office Theme">
+<a:theme xmlns:a="http://schemas.openxmlformats.org/drawingml/2006/main" name="Office Theme">
   <a:themeElements>
     <a:clrScheme name="Office">
       <a:dk1>

</xml_diff>